<commit_message>
Cleaned code and improved performance
</commit_message>
<xml_diff>
--- a/NicholasCarlson_DealerOnSubmissionExplanation.docx
+++ b/NicholasCarlson_DealerOnSubmissionExplanation.docx
@@ -178,7 +178,7 @@
           <w:sz w:val="22"/>
           <w:shd w:fill="auto" w:val="clear"/>
         </w:rPr>
-        <w:t xml:space="preserve">This submission assumes that the user must choose and input the name of an item from a predetermined (hard-coded) list of products, but may enter any positive quantity and price they desire. This assumption was made to simplify determining if the item is a book, food, or medical item, and if the item was imported or domestic. </w:t>
+        <w:t xml:space="preserve">This submission assumes that the user must choose and input the name of an item from a predetermined (hard-coded) list of products, but may enter any positive quantity and non-zero price they desire. This assumption was made to simplify determining if the item is a book, food, or medical item, and if the item was imported or domestic. </w:t>
       </w:r>
     </w:p>
     <w:p>
@@ -232,89 +232,130 @@
           <w:sz w:val="22"/>
           <w:shd w:fill="auto" w:val="clear"/>
         </w:rPr>
-        <w:t xml:space="preserve">The Main function in Program.cs is responsible for running the main program and validating user input. </w:t>
-      </w:r>
-    </w:p>
-    <w:p>
-      <w:pPr>
-        <w:spacing w:before="0" w:after="0" w:line="276"/>
-        <w:ind w:right="0" w:left="0" w:firstLine="0"/>
-        <w:jc w:val="left"/>
-        <w:rPr>
-          <w:rFonts w:ascii="Arial" w:hAnsi="Arial" w:cs="Arial" w:eastAsia="Arial"/>
-          <w:color w:val="auto"/>
-          <w:spacing w:val="0"/>
-          <w:position w:val="0"/>
-          <w:sz w:val="22"/>
-          <w:shd w:fill="auto" w:val="clear"/>
-        </w:rPr>
-      </w:pPr>
-    </w:p>
-    <w:p>
-      <w:pPr>
-        <w:spacing w:before="0" w:after="0" w:line="276"/>
-        <w:ind w:right="0" w:left="0" w:firstLine="0"/>
-        <w:jc w:val="left"/>
-        <w:rPr>
-          <w:rFonts w:ascii="Arial" w:hAnsi="Arial" w:cs="Arial" w:eastAsia="Arial"/>
-          <w:color w:val="auto"/>
-          <w:spacing w:val="0"/>
-          <w:position w:val="0"/>
-          <w:sz w:val="22"/>
-          <w:shd w:fill="auto" w:val="clear"/>
-        </w:rPr>
-      </w:pPr>
-      <w:r>
-        <w:rPr>
-          <w:rFonts w:ascii="Arial" w:hAnsi="Arial" w:cs="Arial" w:eastAsia="Arial"/>
-          <w:color w:val="auto"/>
-          <w:spacing w:val="0"/>
-          <w:position w:val="0"/>
-          <w:sz w:val="22"/>
-          <w:shd w:fill="auto" w:val="clear"/>
-        </w:rPr>
-        <w:t xml:space="preserve">The Cashier.cs file handles all of the Store functionality, including displaying available items, adding items to the basket, and generating a receipt. </w:t>
-      </w:r>
-    </w:p>
-    <w:p>
-      <w:pPr>
-        <w:spacing w:before="0" w:after="0" w:line="276"/>
-        <w:ind w:right="0" w:left="0" w:firstLine="0"/>
-        <w:jc w:val="left"/>
-        <w:rPr>
-          <w:rFonts w:ascii="Arial" w:hAnsi="Arial" w:cs="Arial" w:eastAsia="Arial"/>
-          <w:color w:val="auto"/>
-          <w:spacing w:val="0"/>
-          <w:position w:val="0"/>
-          <w:sz w:val="22"/>
-          <w:shd w:fill="auto" w:val="clear"/>
-        </w:rPr>
-      </w:pPr>
-    </w:p>
-    <w:p>
-      <w:pPr>
-        <w:spacing w:before="0" w:after="0" w:line="276"/>
-        <w:ind w:right="0" w:left="0" w:firstLine="0"/>
-        <w:jc w:val="left"/>
-        <w:rPr>
-          <w:rFonts w:ascii="Arial" w:hAnsi="Arial" w:cs="Arial" w:eastAsia="Arial"/>
-          <w:color w:val="auto"/>
-          <w:spacing w:val="0"/>
-          <w:position w:val="0"/>
-          <w:sz w:val="22"/>
-          <w:shd w:fill="auto" w:val="clear"/>
-        </w:rPr>
-      </w:pPr>
-      <w:r>
-        <w:rPr>
-          <w:rFonts w:ascii="Arial" w:hAnsi="Arial" w:cs="Arial" w:eastAsia="Arial"/>
-          <w:color w:val="auto"/>
-          <w:spacing w:val="0"/>
-          <w:position w:val="0"/>
-          <w:sz w:val="22"/>
-          <w:shd w:fill="auto" w:val="clear"/>
-        </w:rPr>
-        <w:t xml:space="preserve">The Models folder includes Item.cs and ShoppingBasket.cs files, which are used to organize and store data transactions in Cashier.cs. </w:t>
+        <w:t xml:space="preserve">The Main function in Program.cs is responsible for initializing the Cashier class.</w:t>
+      </w:r>
+    </w:p>
+    <w:p>
+      <w:pPr>
+        <w:spacing w:before="0" w:after="0" w:line="276"/>
+        <w:ind w:right="0" w:left="0" w:firstLine="0"/>
+        <w:jc w:val="left"/>
+        <w:rPr>
+          <w:rFonts w:ascii="Arial" w:hAnsi="Arial" w:cs="Arial" w:eastAsia="Arial"/>
+          <w:color w:val="auto"/>
+          <w:spacing w:val="0"/>
+          <w:position w:val="0"/>
+          <w:sz w:val="22"/>
+          <w:shd w:fill="auto" w:val="clear"/>
+        </w:rPr>
+      </w:pPr>
+    </w:p>
+    <w:p>
+      <w:pPr>
+        <w:spacing w:before="0" w:after="0" w:line="276"/>
+        <w:ind w:right="0" w:left="0" w:firstLine="0"/>
+        <w:jc w:val="left"/>
+        <w:rPr>
+          <w:rFonts w:ascii="Arial" w:hAnsi="Arial" w:cs="Arial" w:eastAsia="Arial"/>
+          <w:color w:val="auto"/>
+          <w:spacing w:val="0"/>
+          <w:position w:val="0"/>
+          <w:sz w:val="22"/>
+          <w:shd w:fill="auto" w:val="clear"/>
+        </w:rPr>
+      </w:pPr>
+      <w:r>
+        <w:rPr>
+          <w:rFonts w:ascii="Arial" w:hAnsi="Arial" w:cs="Arial" w:eastAsia="Arial"/>
+          <w:color w:val="auto"/>
+          <w:spacing w:val="0"/>
+          <w:position w:val="0"/>
+          <w:sz w:val="22"/>
+          <w:shd w:fill="auto" w:val="clear"/>
+        </w:rPr>
+        <w:t xml:space="preserve">The Cashier.cs file handles all of the Store functionality, including displaying available items, validating user input, adding items to the basket, and generating a receipt. </w:t>
+      </w:r>
+    </w:p>
+    <w:p>
+      <w:pPr>
+        <w:spacing w:before="0" w:after="0" w:line="276"/>
+        <w:ind w:right="0" w:left="0" w:firstLine="0"/>
+        <w:jc w:val="left"/>
+        <w:rPr>
+          <w:rFonts w:ascii="Arial" w:hAnsi="Arial" w:cs="Arial" w:eastAsia="Arial"/>
+          <w:color w:val="auto"/>
+          <w:spacing w:val="0"/>
+          <w:position w:val="0"/>
+          <w:sz w:val="22"/>
+          <w:shd w:fill="auto" w:val="clear"/>
+        </w:rPr>
+      </w:pPr>
+    </w:p>
+    <w:p>
+      <w:pPr>
+        <w:spacing w:before="0" w:after="0" w:line="276"/>
+        <w:ind w:right="0" w:left="0" w:firstLine="0"/>
+        <w:jc w:val="left"/>
+        <w:rPr>
+          <w:rFonts w:ascii="Arial" w:hAnsi="Arial" w:cs="Arial" w:eastAsia="Arial"/>
+          <w:color w:val="auto"/>
+          <w:spacing w:val="0"/>
+          <w:position w:val="0"/>
+          <w:sz w:val="22"/>
+          <w:shd w:fill="auto" w:val="clear"/>
+        </w:rPr>
+      </w:pPr>
+      <w:r>
+        <w:rPr>
+          <w:rFonts w:ascii="Arial" w:hAnsi="Arial" w:cs="Arial" w:eastAsia="Arial"/>
+          <w:color w:val="auto"/>
+          <w:spacing w:val="0"/>
+          <w:position w:val="0"/>
+          <w:sz w:val="22"/>
+          <w:shd w:fill="auto" w:val="clear"/>
+        </w:rPr>
+        <w:t xml:space="preserve">The files in the Models folder and namespace are used to organize data refferenced in the Cashier.cs file. The Item.cs file includes details for each item the user can buy. InputResponse.cs is used to return results when attempting to parse user input</w:t>
+      </w:r>
+    </w:p>
+    <w:p>
+      <w:pPr>
+        <w:spacing w:before="0" w:after="0" w:line="276"/>
+        <w:ind w:right="0" w:left="0" w:firstLine="0"/>
+        <w:jc w:val="left"/>
+        <w:rPr>
+          <w:rFonts w:ascii="Arial" w:hAnsi="Arial" w:cs="Arial" w:eastAsia="Arial"/>
+          <w:color w:val="auto"/>
+          <w:spacing w:val="0"/>
+          <w:position w:val="0"/>
+          <w:sz w:val="22"/>
+          <w:shd w:fill="auto" w:val="clear"/>
+        </w:rPr>
+      </w:pPr>
+    </w:p>
+    <w:p>
+      <w:pPr>
+        <w:spacing w:before="0" w:after="0" w:line="276"/>
+        <w:ind w:right="0" w:left="0" w:firstLine="0"/>
+        <w:jc w:val="left"/>
+        <w:rPr>
+          <w:rFonts w:ascii="Arial" w:hAnsi="Arial" w:cs="Arial" w:eastAsia="Arial"/>
+          <w:color w:val="auto"/>
+          <w:spacing w:val="0"/>
+          <w:position w:val="0"/>
+          <w:sz w:val="22"/>
+          <w:shd w:fill="auto" w:val="clear"/>
+        </w:rPr>
+      </w:pPr>
+      <w:r>
+        <w:rPr>
+          <w:rFonts w:ascii="Arial" w:hAnsi="Arial" w:cs="Arial" w:eastAsia="Arial"/>
+          <w:color w:val="auto"/>
+          <w:spacing w:val="0"/>
+          <w:position w:val="0"/>
+          <w:sz w:val="22"/>
+          <w:shd w:fill="auto" w:val="clear"/>
+        </w:rPr>
+        <w:t xml:space="preserve">Each file is organized by region, with variables and functions ordered alphabetically. </w:t>
       </w:r>
     </w:p>
     <w:p>
@@ -426,6 +467,32 @@
           <w:shd w:fill="auto" w:val="clear"/>
         </w:rPr>
       </w:pPr>
+    </w:p>
+    <w:p>
+      <w:pPr>
+        <w:spacing w:before="0" w:after="0" w:line="276"/>
+        <w:ind w:right="0" w:left="0" w:firstLine="0"/>
+        <w:jc w:val="left"/>
+        <w:rPr>
+          <w:rFonts w:ascii="Arial" w:hAnsi="Arial" w:cs="Arial" w:eastAsia="Arial"/>
+          <w:color w:val="auto"/>
+          <w:spacing w:val="0"/>
+          <w:position w:val="0"/>
+          <w:sz w:val="22"/>
+          <w:shd w:fill="auto" w:val="clear"/>
+        </w:rPr>
+      </w:pPr>
+      <w:r>
+        <w:rPr>
+          <w:rFonts w:ascii="Arial" w:hAnsi="Arial" w:cs="Arial" w:eastAsia="Arial"/>
+          <w:color w:val="auto"/>
+          <w:spacing w:val="0"/>
+          <w:position w:val="0"/>
+          <w:sz w:val="22"/>
+          <w:shd w:fill="auto" w:val="clear"/>
+        </w:rPr>
+        <w:t xml:space="preserve">This unit test parses the UnitTest.txt file line by line, as if it were input from a user.</w:t>
+      </w:r>
     </w:p>
     <w:p>
       <w:pPr>

</xml_diff>